<commit_message>
Added more in How it works section
</commit_message>
<xml_diff>
--- a/Documentation.docx
+++ b/Documentation.docx
@@ -79,12 +79,18 @@
     <w:p>
       <w:pPr>
         <w:tabs>
-          <w:tab w:val="left" w:pos="4065"/>
+          <w:tab w:val="left" w:pos="2961"/>
         </w:tabs>
         <w:rPr>
           <w:rFonts w:ascii="Times New Roman" w:hAnsi="Times New Roman" w:cs="Times New Roman"/>
         </w:rPr>
       </w:pPr>
+      <w:r>
+        <w:rPr>
+          <w:rFonts w:ascii="Times New Roman" w:hAnsi="Times New Roman" w:cs="Times New Roman"/>
+        </w:rPr>
+        <w:tab/>
+      </w:r>
     </w:p>
     <w:p>
       <w:pPr>
@@ -299,6 +305,15 @@
     </w:p>
     <w:sdt>
       <w:sdtPr>
+        <w:rPr>
+          <w:rFonts w:asciiTheme="minorHAnsi" w:eastAsiaTheme="minorHAnsi" w:hAnsiTheme="minorHAnsi" w:cstheme="minorBidi"/>
+          <w:b w:val="0"/>
+          <w:bCs w:val="0"/>
+          <w:color w:val="auto"/>
+          <w:sz w:val="22"/>
+          <w:szCs w:val="22"/>
+          <w:lang w:eastAsia="en-US"/>
+        </w:rPr>
         <w:id w:val="266511356"/>
         <w:docPartObj>
           <w:docPartGallery w:val="Table of Contents"/>
@@ -307,12 +322,7 @@
       </w:sdtPr>
       <w:sdtEndPr>
         <w:rPr>
-          <w:rFonts w:asciiTheme="minorHAnsi" w:eastAsiaTheme="minorHAnsi" w:hAnsiTheme="minorHAnsi" w:cstheme="minorBidi"/>
           <w:noProof/>
-          <w:color w:val="auto"/>
-          <w:sz w:val="22"/>
-          <w:szCs w:val="22"/>
-          <w:lang w:eastAsia="en-US"/>
         </w:rPr>
       </w:sdtEndPr>
       <w:sdtContent>
@@ -367,12 +377,6 @@
               <w:rStyle w:val="Hyperlink"/>
               <w:noProof/>
             </w:rPr>
-          </w:r>
-          <w:r>
-            <w:rPr>
-              <w:rStyle w:val="Hyperlink"/>
-              <w:noProof/>
-            </w:rPr>
             <w:fldChar w:fldCharType="separate"/>
           </w:r>
           <w:r>
@@ -380,35 +384,7 @@
               <w:rStyle w:val="Hyperlink"/>
               <w:noProof/>
             </w:rPr>
-            <w:t>About this</w:t>
-          </w:r>
-          <w:r>
-            <w:rPr>
-              <w:rStyle w:val="Hyperlink"/>
-              <w:noProof/>
-            </w:rPr>
-            <w:t xml:space="preserve"> </w:t>
-          </w:r>
-          <w:r>
-            <w:rPr>
-              <w:rStyle w:val="Hyperlink"/>
-              <w:noProof/>
-            </w:rPr>
-            <w:t>D</w:t>
-          </w:r>
-          <w:r>
-            <w:rPr>
-              <w:rStyle w:val="Hyperlink"/>
-              <w:noProof/>
-            </w:rPr>
-            <w:t>o</w:t>
-          </w:r>
-          <w:r>
-            <w:rPr>
-              <w:rStyle w:val="Hyperlink"/>
-              <w:noProof/>
-            </w:rPr>
-            <w:t>cument</w:t>
+            <w:t>About this Document</w:t>
           </w:r>
           <w:r>
             <w:rPr>
@@ -559,21 +535,7 @@
                 <w:rStyle w:val="Hyperlink"/>
                 <w:noProof/>
               </w:rPr>
-              <w:t>How D</w:t>
-            </w:r>
-            <w:r>
-              <w:rPr>
-                <w:rStyle w:val="Hyperlink"/>
-                <w:noProof/>
-              </w:rPr>
-              <w:t>o</w:t>
-            </w:r>
-            <w:r>
-              <w:rPr>
-                <w:rStyle w:val="Hyperlink"/>
-                <w:noProof/>
-              </w:rPr>
-              <w:t>es it Work?</w:t>
+              <w:t>How Does it Work?</w:t>
             </w:r>
             <w:r>
               <w:rPr>
@@ -711,21 +673,7 @@
                 <w:rStyle w:val="Hyperlink"/>
                 <w:noProof/>
               </w:rPr>
-              <w:t>Action But</w:t>
-            </w:r>
-            <w:r>
-              <w:rPr>
-                <w:rStyle w:val="Hyperlink"/>
-                <w:noProof/>
-              </w:rPr>
-              <w:t>t</w:t>
-            </w:r>
-            <w:r>
-              <w:rPr>
-                <w:rStyle w:val="Hyperlink"/>
-                <w:noProof/>
-              </w:rPr>
-              <w:t>ons</w:t>
+              <w:t>Action Buttons</w:t>
             </w:r>
             <w:r>
               <w:rPr>
@@ -997,17 +945,17 @@
       <w:pPr>
         <w:pStyle w:val="Heading2"/>
       </w:pPr>
-      <w:bookmarkStart w:id="0" w:name="_Toc489878927"/>
-      <w:bookmarkStart w:id="1" w:name="about"/>
-      <w:bookmarkStart w:id="2" w:name="_About_this_Document"/>
-      <w:bookmarkEnd w:id="2"/>
+      <w:bookmarkStart w:id="0" w:name="_About_this_Document"/>
+      <w:bookmarkStart w:id="1" w:name="_Toc489878927"/>
+      <w:bookmarkStart w:id="2" w:name="about"/>
+      <w:bookmarkEnd w:id="0"/>
       <w:r>
         <w:lastRenderedPageBreak/>
         <w:t>About this Document</w:t>
       </w:r>
-      <w:bookmarkEnd w:id="0"/>
-    </w:p>
-    <w:bookmarkEnd w:id="1"/>
+      <w:bookmarkEnd w:id="1"/>
+    </w:p>
+    <w:bookmarkEnd w:id="2"/>
     <w:p>
       <w:pPr>
         <w:pStyle w:val="NoSpacing"/>
@@ -1090,13 +1038,24 @@
       <w:pPr>
         <w:pStyle w:val="Heading2"/>
       </w:pPr>
-      <w:bookmarkStart w:id="3" w:name="_Toc489878928"/>
-      <w:bookmarkStart w:id="4" w:name="_What_is_WPF"/>
+      <w:bookmarkStart w:id="3" w:name="_What_is_WPF"/>
+      <w:bookmarkStart w:id="4" w:name="_Toc489878928"/>
+      <w:bookmarkEnd w:id="3"/>
+      <w:r>
+        <w:t>What is WPF</w:t>
+      </w:r>
+      <w:r>
+        <w:t>/</w:t>
+      </w:r>
+      <w:proofErr w:type="spellStart"/>
+      <w:r>
+        <w:t>WinForms</w:t>
+      </w:r>
+      <w:proofErr w:type="spellEnd"/>
+      <w:r>
+        <w:t xml:space="preserve"> POS System?</w:t>
+      </w:r>
       <w:bookmarkEnd w:id="4"/>
-      <w:r>
-        <w:t>What is WPF POS System?</w:t>
-      </w:r>
-      <w:bookmarkEnd w:id="3"/>
     </w:p>
     <w:p>
       <w:pPr>
@@ -1180,14 +1139,14 @@
           <w:rFonts w:ascii="Segoe UI" w:hAnsi="Segoe UI" w:cs="Segoe UI"/>
           <w:color w:val="24292E"/>
         </w:rPr>
-        <w:t>T</w:t>
+        <w:t>This application provides a simple and user friendly interface to simulate "Employee users", adding items to a cart, and finally processing payment w</w:t>
       </w:r>
       <w:r>
         <w:rPr>
           <w:rFonts w:ascii="Segoe UI" w:hAnsi="Segoe UI" w:cs="Segoe UI"/>
           <w:color w:val="24292E"/>
         </w:rPr>
-        <w:t>his application provides a simple and user friendly interface to simulate "Employee users", adding items to a cart, and finally processing payment while saving transaction history.</w:t>
+        <w:t>hile saving transaction history.</w:t>
       </w:r>
     </w:p>
     <w:p>
@@ -1196,9 +1155,18 @@
         <w:spacing w:before="0" w:beforeAutospacing="0" w:after="240" w:afterAutospacing="0"/>
         <w:rPr>
           <w:rFonts w:ascii="Segoe UI" w:hAnsi="Segoe UI" w:cs="Segoe UI"/>
+          <w:b/>
           <w:color w:val="24292E"/>
         </w:rPr>
       </w:pPr>
+      <w:r>
+        <w:rPr>
+          <w:rFonts w:ascii="Segoe UI" w:hAnsi="Segoe UI" w:cs="Segoe UI"/>
+          <w:b/>
+          <w:color w:val="24292E"/>
+        </w:rPr>
+        <w:t>Settings:</w:t>
+      </w:r>
     </w:p>
     <w:p>
       <w:pPr>
@@ -1209,6 +1177,13 @@
           <w:color w:val="24292E"/>
         </w:rPr>
       </w:pPr>
+      <w:r>
+        <w:rPr>
+          <w:rFonts w:ascii="Segoe UI" w:hAnsi="Segoe UI" w:cs="Segoe UI"/>
+          <w:color w:val="24292E"/>
+        </w:rPr>
+        <w:t>Change settings by right clicking and clicking settings. Users have the option to change how the employee’s name appears in the application. Users have the ability to display the name as a label, image, button, or in a dropdown menu. Additionally users have the ability to select if payment will be processed in-window or in a separate pop-up window.</w:t>
+      </w:r>
     </w:p>
     <w:p>
       <w:pPr>
@@ -1216,11 +1191,18 @@
         <w:spacing w:before="0" w:beforeAutospacing="0" w:after="240" w:afterAutospacing="0"/>
         <w:rPr>
           <w:rFonts w:ascii="Segoe UI" w:hAnsi="Segoe UI" w:cs="Segoe UI"/>
+          <w:b/>
           <w:color w:val="24292E"/>
         </w:rPr>
       </w:pPr>
-      <w:bookmarkStart w:id="6" w:name="_GoBack"/>
-      <w:bookmarkEnd w:id="6"/>
+      <w:r>
+        <w:rPr>
+          <w:rFonts w:ascii="Segoe UI" w:hAnsi="Segoe UI" w:cs="Segoe UI"/>
+          <w:b/>
+          <w:color w:val="24292E"/>
+        </w:rPr>
+        <w:t>How to use:</w:t>
+      </w:r>
     </w:p>
     <w:p>
       <w:pPr>
@@ -1231,6 +1213,13 @@
           <w:color w:val="24292E"/>
         </w:rPr>
       </w:pPr>
+      <w:r>
+        <w:rPr>
+          <w:rFonts w:ascii="Segoe UI" w:hAnsi="Segoe UI" w:cs="Segoe UI"/>
+          <w:color w:val="24292E"/>
+        </w:rPr>
+        <w:t>Users can click on an employee’s name to change it. Then click on the “Add” button to add items to the cart. Alternatively click on “Clear” to clear the contents of the cart.</w:t>
+      </w:r>
     </w:p>
     <w:p>
       <w:pPr>
@@ -1241,57 +1230,32 @@
           <w:color w:val="24292E"/>
         </w:rPr>
       </w:pPr>
-    </w:p>
-    <w:p>
-      <w:pPr>
-        <w:pStyle w:val="NormalWeb"/>
-        <w:spacing w:before="0" w:beforeAutospacing="0" w:after="240" w:afterAutospacing="0"/>
+      <w:r>
         <w:rPr>
           <w:rFonts w:ascii="Segoe UI" w:hAnsi="Segoe UI" w:cs="Segoe UI"/>
           <w:color w:val="24292E"/>
         </w:rPr>
-      </w:pPr>
-    </w:p>
-    <w:p>
-      <w:pPr>
-        <w:pStyle w:val="NormalWeb"/>
-        <w:spacing w:before="0" w:beforeAutospacing="0" w:after="240" w:afterAutospacing="0"/>
-        <w:rPr>
-          <w:rFonts w:ascii="Segoe UI" w:hAnsi="Segoe UI" w:cs="Segoe UI"/>
-          <w:color w:val="24292E"/>
-        </w:rPr>
-      </w:pPr>
-    </w:p>
-    <w:p>
-      <w:pPr>
-        <w:pStyle w:val="NormalWeb"/>
-        <w:spacing w:before="0" w:beforeAutospacing="0" w:after="240" w:afterAutospacing="0"/>
-        <w:rPr>
-          <w:rFonts w:ascii="Segoe UI" w:hAnsi="Segoe UI" w:cs="Segoe UI"/>
-          <w:color w:val="24292E"/>
-        </w:rPr>
-      </w:pPr>
-    </w:p>
-    <w:p>
-      <w:pPr>
-        <w:pStyle w:val="NormalWeb"/>
-        <w:spacing w:before="0" w:beforeAutospacing="0" w:after="240" w:afterAutospacing="0"/>
-        <w:rPr>
-          <w:rFonts w:ascii="Segoe UI" w:hAnsi="Segoe UI" w:cs="Segoe UI"/>
-          <w:color w:val="24292E"/>
-        </w:rPr>
-      </w:pPr>
+        <w:t>A user can only process payment if there are items in the cart. Depending on the settings, payment will be processed in-window or in a separate pop-up window. After the payment is successfully processed, when the correct total or higher is entered, the transaction will be saved in the Trans tab. The user is now free to make another transaction.</w:t>
+      </w:r>
     </w:p>
     <w:p>
       <w:pPr>
         <w:pStyle w:val="Heading2"/>
       </w:pPr>
-      <w:bookmarkStart w:id="7" w:name="_Toc489878930"/>
+      <w:bookmarkStart w:id="6" w:name="_Toc489878930"/>
       <w:r>
         <w:lastRenderedPageBreak/>
         <w:t>Glossary of Key Terms</w:t>
       </w:r>
-      <w:bookmarkEnd w:id="7"/>
+      <w:bookmarkEnd w:id="6"/>
+    </w:p>
+    <w:p>
+      <w:pPr>
+        <w:pStyle w:val="NoSpacing"/>
+        <w:rPr>
+          <w:rFonts w:ascii="Times New Roman" w:hAnsi="Times New Roman" w:cs="Times New Roman"/>
+        </w:rPr>
+      </w:pPr>
     </w:p>
     <w:tbl>
       <w:tblPr>
@@ -1305,17 +1269,16 @@
         <w:tblLook w:val="04A0" w:firstRow="1" w:lastRow="0" w:firstColumn="1" w:lastColumn="0" w:noHBand="0" w:noVBand="1"/>
       </w:tblPr>
       <w:tblGrid>
-        <w:gridCol w:w="1203"/>
-        <w:gridCol w:w="8547"/>
+        <w:gridCol w:w="1538"/>
+        <w:gridCol w:w="8212"/>
       </w:tblGrid>
       <w:tr>
         <w:trPr>
-          <w:trHeight w:val="878"/>
           <w:tblHeader/>
         </w:trPr>
         <w:tc>
           <w:tcPr>
-            <w:tcW w:w="580" w:type="pct"/>
+            <w:tcW w:w="614" w:type="pct"/>
             <w:tcBorders>
               <w:top w:val="single" w:sz="6" w:space="0" w:color="DFE2E5"/>
               <w:left w:val="single" w:sz="6" w:space="0" w:color="DFE2E5"/>
@@ -1360,7 +1323,7 @@
         </w:tc>
         <w:tc>
           <w:tcPr>
-            <w:tcW w:w="4420" w:type="pct"/>
+            <w:tcW w:w="4386" w:type="pct"/>
             <w:tcBorders>
               <w:top w:val="single" w:sz="6" w:space="0" w:color="DFE2E5"/>
               <w:left w:val="single" w:sz="6" w:space="0" w:color="DFE2E5"/>
@@ -1405,12 +1368,9 @@
         </w:tc>
       </w:tr>
       <w:tr>
-        <w:trPr>
-          <w:trHeight w:val="878"/>
-        </w:trPr>
         <w:tc>
           <w:tcPr>
-            <w:tcW w:w="580" w:type="pct"/>
+            <w:tcW w:w="614" w:type="pct"/>
             <w:tcBorders>
               <w:top w:val="single" w:sz="6" w:space="0" w:color="DFE2E5"/>
               <w:left w:val="single" w:sz="6" w:space="0" w:color="DFE2E5"/>
@@ -1452,7 +1412,7 @@
         </w:tc>
         <w:tc>
           <w:tcPr>
-            <w:tcW w:w="4420" w:type="pct"/>
+            <w:tcW w:w="4386" w:type="pct"/>
             <w:tcBorders>
               <w:top w:val="single" w:sz="6" w:space="0" w:color="DFE2E5"/>
               <w:left w:val="single" w:sz="6" w:space="0" w:color="DFE2E5"/>
@@ -1512,12 +1472,9 @@
         </w:tc>
       </w:tr>
       <w:tr>
-        <w:trPr>
-          <w:trHeight w:val="878"/>
-        </w:trPr>
         <w:tc>
           <w:tcPr>
-            <w:tcW w:w="580" w:type="pct"/>
+            <w:tcW w:w="614" w:type="pct"/>
             <w:tcBorders>
               <w:top w:val="single" w:sz="6" w:space="0" w:color="DFE2E5"/>
               <w:left w:val="single" w:sz="6" w:space="0" w:color="DFE2E5"/>
@@ -1544,6 +1501,7 @@
                 <w:szCs w:val="24"/>
               </w:rPr>
             </w:pPr>
+            <w:proofErr w:type="spellStart"/>
             <w:r>
               <w:rPr>
                 <w:rFonts w:ascii="Segoe UI" w:eastAsia="Times New Roman" w:hAnsi="Segoe UI" w:cs="Segoe UI"/>
@@ -1553,13 +1511,14 @@
                 <w:sz w:val="24"/>
                 <w:szCs w:val="24"/>
               </w:rPr>
-              <w:t>POS System</w:t>
-            </w:r>
+              <w:t>WinForms</w:t>
+            </w:r>
+            <w:proofErr w:type="spellEnd"/>
           </w:p>
         </w:tc>
         <w:tc>
           <w:tcPr>
-            <w:tcW w:w="4420" w:type="pct"/>
+            <w:tcW w:w="4386" w:type="pct"/>
             <w:tcBorders>
               <w:top w:val="single" w:sz="6" w:space="0" w:color="DFE2E5"/>
               <w:left w:val="single" w:sz="6" w:space="0" w:color="DFE2E5"/>
@@ -1593,18 +1552,35 @@
                 <w:sz w:val="24"/>
                 <w:szCs w:val="24"/>
               </w:rPr>
-              <w:t>Point of Sales System, (in this case only software) allows a merchant to calculate the amount owed by a customer, handle payment, and save transaction history.</w:t>
+              <w:t>Windows Forms (</w:t>
+            </w:r>
+            <w:proofErr w:type="spellStart"/>
+            <w:r>
+              <w:rPr>
+                <w:rFonts w:ascii="Segoe UI" w:eastAsia="Times New Roman" w:hAnsi="Segoe UI" w:cs="Segoe UI"/>
+                <w:color w:val="24292E"/>
+                <w:sz w:val="24"/>
+                <w:szCs w:val="24"/>
+              </w:rPr>
+              <w:t>WinForms</w:t>
+            </w:r>
+            <w:proofErr w:type="spellEnd"/>
+            <w:r>
+              <w:rPr>
+                <w:rFonts w:ascii="Segoe UI" w:eastAsia="Times New Roman" w:hAnsi="Segoe UI" w:cs="Segoe UI"/>
+                <w:color w:val="24292E"/>
+                <w:sz w:val="24"/>
+                <w:szCs w:val="24"/>
+              </w:rPr>
+              <w:t>) is a graphical (GUI) class library included as a part of Microsoft .NET Framework,[1] providing a platform to write rich client applications for desktop, laptop, and tablet PCs.</w:t>
             </w:r>
           </w:p>
         </w:tc>
       </w:tr>
       <w:tr>
-        <w:trPr>
-          <w:trHeight w:val="879"/>
-        </w:trPr>
         <w:tc>
           <w:tcPr>
-            <w:tcW w:w="580" w:type="pct"/>
+            <w:tcW w:w="614" w:type="pct"/>
             <w:tcBorders>
               <w:top w:val="single" w:sz="6" w:space="0" w:color="DFE2E5"/>
               <w:left w:val="single" w:sz="6" w:space="0" w:color="DFE2E5"/>
@@ -1640,13 +1616,13 @@
                 <w:sz w:val="24"/>
                 <w:szCs w:val="24"/>
               </w:rPr>
-              <w:t>Trans</w:t>
+              <w:t>POS System</w:t>
             </w:r>
           </w:p>
         </w:tc>
         <w:tc>
           <w:tcPr>
-            <w:tcW w:w="4420" w:type="pct"/>
+            <w:tcW w:w="4386" w:type="pct"/>
             <w:tcBorders>
               <w:top w:val="single" w:sz="6" w:space="0" w:color="DFE2E5"/>
               <w:left w:val="single" w:sz="6" w:space="0" w:color="DFE2E5"/>
@@ -1680,6 +1656,90 @@
                 <w:sz w:val="24"/>
                 <w:szCs w:val="24"/>
               </w:rPr>
+              <w:t>Point of Sales System, (in this case only software) allows a merchant to calculate the amount owed by a customer, handle payment, and save transaction history.</w:t>
+            </w:r>
+          </w:p>
+        </w:tc>
+      </w:tr>
+      <w:tr>
+        <w:tc>
+          <w:tcPr>
+            <w:tcW w:w="614" w:type="pct"/>
+            <w:tcBorders>
+              <w:top w:val="single" w:sz="6" w:space="0" w:color="DFE2E5"/>
+              <w:left w:val="single" w:sz="6" w:space="0" w:color="DFE2E5"/>
+              <w:bottom w:val="single" w:sz="6" w:space="0" w:color="DFE2E5"/>
+              <w:right w:val="single" w:sz="6" w:space="0" w:color="DFE2E5"/>
+            </w:tcBorders>
+            <w:shd w:val="clear" w:color="auto" w:fill="F6F8FA"/>
+            <w:tcMar>
+              <w:top w:w="90" w:type="dxa"/>
+              <w:left w:w="195" w:type="dxa"/>
+              <w:bottom w:w="90" w:type="dxa"/>
+              <w:right w:w="195" w:type="dxa"/>
+            </w:tcMar>
+            <w:vAlign w:val="center"/>
+            <w:hideMark/>
+          </w:tcPr>
+          <w:p>
+            <w:pPr>
+              <w:spacing w:after="240" w:line="240" w:lineRule="auto"/>
+              <w:rPr>
+                <w:rFonts w:ascii="Segoe UI" w:eastAsia="Times New Roman" w:hAnsi="Segoe UI" w:cs="Segoe UI"/>
+                <w:color w:val="24292E"/>
+                <w:sz w:val="24"/>
+                <w:szCs w:val="24"/>
+              </w:rPr>
+            </w:pPr>
+            <w:r>
+              <w:rPr>
+                <w:rFonts w:ascii="Segoe UI" w:eastAsia="Times New Roman" w:hAnsi="Segoe UI" w:cs="Segoe UI"/>
+                <w:b/>
+                <w:bCs/>
+                <w:color w:val="24292E"/>
+                <w:sz w:val="24"/>
+                <w:szCs w:val="24"/>
+              </w:rPr>
+              <w:t>Trans</w:t>
+            </w:r>
+          </w:p>
+        </w:tc>
+        <w:tc>
+          <w:tcPr>
+            <w:tcW w:w="4386" w:type="pct"/>
+            <w:tcBorders>
+              <w:top w:val="single" w:sz="6" w:space="0" w:color="DFE2E5"/>
+              <w:left w:val="single" w:sz="6" w:space="0" w:color="DFE2E5"/>
+              <w:bottom w:val="single" w:sz="6" w:space="0" w:color="DFE2E5"/>
+              <w:right w:val="single" w:sz="6" w:space="0" w:color="DFE2E5"/>
+            </w:tcBorders>
+            <w:shd w:val="clear" w:color="auto" w:fill="F6F8FA"/>
+            <w:tcMar>
+              <w:top w:w="90" w:type="dxa"/>
+              <w:left w:w="195" w:type="dxa"/>
+              <w:bottom w:w="90" w:type="dxa"/>
+              <w:right w:w="195" w:type="dxa"/>
+            </w:tcMar>
+            <w:vAlign w:val="center"/>
+            <w:hideMark/>
+          </w:tcPr>
+          <w:p>
+            <w:pPr>
+              <w:spacing w:after="240" w:line="240" w:lineRule="auto"/>
+              <w:rPr>
+                <w:rFonts w:ascii="Segoe UI" w:eastAsia="Times New Roman" w:hAnsi="Segoe UI" w:cs="Segoe UI"/>
+                <w:color w:val="24292E"/>
+                <w:sz w:val="24"/>
+                <w:szCs w:val="24"/>
+              </w:rPr>
+            </w:pPr>
+            <w:r>
+              <w:rPr>
+                <w:rFonts w:ascii="Segoe UI" w:eastAsia="Times New Roman" w:hAnsi="Segoe UI" w:cs="Segoe UI"/>
+                <w:color w:val="24292E"/>
+                <w:sz w:val="24"/>
+                <w:szCs w:val="24"/>
+              </w:rPr>
               <w:t>Shorthand for Transaction, Trans tab displays the transaction history.</w:t>
             </w:r>
           </w:p>
@@ -1696,23 +1756,17 @@
     </w:p>
     <w:p>
       <w:pPr>
-        <w:pStyle w:val="NoSpacing"/>
-        <w:rPr>
-          <w:rFonts w:ascii="Times New Roman" w:hAnsi="Times New Roman" w:cs="Times New Roman"/>
-        </w:rPr>
-      </w:pPr>
-    </w:p>
-    <w:p>
-      <w:pPr>
         <w:pStyle w:val="Heading2"/>
       </w:pPr>
-      <w:bookmarkStart w:id="8" w:name="_Toc489878931"/>
+      <w:bookmarkStart w:id="7" w:name="_Toc489878931"/>
       <w:r>
         <w:t xml:space="preserve">Action </w:t>
       </w:r>
       <w:r>
         <w:t>Buttons</w:t>
       </w:r>
+      <w:bookmarkStart w:id="8" w:name="_GoBack"/>
+      <w:bookmarkEnd w:id="7"/>
       <w:bookmarkEnd w:id="8"/>
     </w:p>
     <w:tbl>
@@ -2625,7 +2679,17 @@
                 <w:sz w:val="24"/>
                 <w:szCs w:val="24"/>
               </w:rPr>
-              <w:t>When clicked it gives the user the option to pay in-window or through a popup window. (Option for in-window/popup window located in settings)</w:t>
+              <w:t xml:space="preserve">When clicked it gives the user the option </w:t>
+            </w:r>
+            <w:r>
+              <w:rPr>
+                <w:rFonts w:ascii="Segoe UI" w:eastAsia="Times New Roman" w:hAnsi="Segoe UI" w:cs="Segoe UI"/>
+                <w:color w:val="24292E"/>
+                <w:sz w:val="24"/>
+                <w:szCs w:val="24"/>
+              </w:rPr>
+              <w:lastRenderedPageBreak/>
+              <w:t>to pay in-window or through a popup window. (Option for in-window/popup window located in settings)</w:t>
             </w:r>
           </w:p>
         </w:tc>
@@ -4150,6 +4214,7 @@
   <w:style w:type="character" w:default="1" w:styleId="DefaultParagraphFont">
     <w:name w:val="Default Paragraph Font"/>
     <w:uiPriority w:val="1"/>
+    <w:semiHidden/>
     <w:unhideWhenUsed/>
   </w:style>
   <w:style w:type="table" w:default="1" w:styleId="TableNormal">
@@ -4565,6 +4630,7 @@
   <w:style w:type="character" w:default="1" w:styleId="DefaultParagraphFont">
     <w:name w:val="Default Paragraph Font"/>
     <w:uiPriority w:val="1"/>
+    <w:semiHidden/>
     <w:unhideWhenUsed/>
   </w:style>
   <w:style w:type="table" w:default="1" w:styleId="TableNormal">
@@ -5061,7 +5127,7 @@
 </file>
 
 <file path=customXml/itemProps1.xml><?xml version="1.0" encoding="utf-8"?>
-<ds:datastoreItem xmlns:ds="http://schemas.openxmlformats.org/officeDocument/2006/customXml" ds:itemID="{DCA9B3FE-1416-4A44-A425-78250F4A1F6C}">
+<ds:datastoreItem xmlns:ds="http://schemas.openxmlformats.org/officeDocument/2006/customXml" ds:itemID="{B724B953-3268-4357-A6EC-B00D9C7FCDCD}">
   <ds:schemaRefs>
     <ds:schemaRef ds:uri="http://schemas.openxmlformats.org/officeDocument/2006/bibliography"/>
   </ds:schemaRefs>

</xml_diff>